<commit_message>
Updated Slides to fix small errors
</commit_message>
<xml_diff>
--- a/IntroCyberSecurity/Module 1 Introduction/Module 1 - Introduction to Cyber Security Concpts.docx
+++ b/IntroCyberSecurity/Module 1 Introduction/Module 1 - Introduction to Cyber Security Concpts.docx
@@ -130,18 +130,7 @@
           <w:szCs w:val="24"/>
           <w:lang w:eastAsia="zh-CN"/>
         </w:rPr>
-        <w:t>t</w:t>
-      </w:r>
-      <w:bookmarkStart w:id="0" w:name="_GoBack"/>
-      <w:bookmarkEnd w:id="0"/>
-      <w:r>
-        <w:rPr>
-          <w:rFonts w:hint="eastAsia"/>
-          <w:sz w:val="24"/>
-          <w:szCs w:val="24"/>
-          <w:lang w:eastAsia="zh-CN"/>
-        </w:rPr>
-        <w:t>wo</w:t>
+        <w:t>two</w:t>
       </w:r>
       <w:r>
         <w:rPr>
@@ -405,7 +394,14 @@
           <w:sz w:val="24"/>
           <w:szCs w:val="24"/>
         </w:rPr>
-        <w:t xml:space="preserve"> micro-modules.</w:t>
+        <w:t xml:space="preserve"> micro </w:t>
+      </w:r>
+      <w:r>
+        <w:rPr>
+          <w:sz w:val="24"/>
+          <w:szCs w:val="24"/>
+        </w:rPr>
+        <w:t>modules.</w:t>
       </w:r>
       <w:r>
         <w:rPr>
@@ -673,8 +669,8 @@
       <w:pPr>
         <w:pStyle w:val="Subtitle"/>
       </w:pPr>
-      <w:bookmarkStart w:id="1" w:name="_bookmark1"/>
-      <w:bookmarkEnd w:id="1"/>
+      <w:bookmarkStart w:id="0" w:name="_bookmark1"/>
+      <w:bookmarkEnd w:id="0"/>
     </w:p>
     <w:p>
       <w:pPr>
@@ -841,12 +837,63 @@
         <w:rPr>
           <w:sz w:val="24"/>
           <w:szCs w:val="24"/>
-        </w:rPr>
-      </w:pPr>
-      <w:r>
-        <w:rPr>
-          <w:sz w:val="24"/>
-          <w:szCs w:val="24"/>
+          <w:lang w:eastAsia="zh-CN"/>
+        </w:rPr>
+      </w:pPr>
+      <w:r>
+        <w:rPr>
+          <w:sz w:val="24"/>
+          <w:szCs w:val="24"/>
+        </w:rPr>
+        <w:t>Students will be able to understand different authentication methods.</w:t>
+      </w:r>
+    </w:p>
+    <w:p>
+      <w:pPr>
+        <w:pStyle w:val="ListParagraph"/>
+        <w:numPr>
+          <w:ilvl w:val="0"/>
+          <w:numId w:val="14"/>
+        </w:numPr>
+        <w:spacing w:before="0" w:after="0"/>
+        <w:ind w:left="360"/>
+        <w:rPr>
+          <w:sz w:val="24"/>
+          <w:szCs w:val="24"/>
+          <w:lang w:eastAsia="zh-CN"/>
+        </w:rPr>
+      </w:pPr>
+      <w:r>
+        <w:rPr>
+          <w:rFonts w:hint="eastAsia"/>
+          <w:sz w:val="24"/>
+          <w:szCs w:val="24"/>
+          <w:lang w:eastAsia="zh-CN"/>
+        </w:rPr>
+        <w:t xml:space="preserve">Students will be able to understand how to pick strong passwords. </w:t>
+      </w:r>
+    </w:p>
+    <w:p>
+      <w:pPr>
+        <w:pStyle w:val="ListParagraph"/>
+        <w:numPr>
+          <w:ilvl w:val="0"/>
+          <w:numId w:val="14"/>
+        </w:numPr>
+        <w:spacing w:before="0" w:after="0"/>
+        <w:ind w:left="360"/>
+        <w:rPr>
+          <w:sz w:val="24"/>
+          <w:szCs w:val="24"/>
+          <w:lang w:eastAsia="zh-CN"/>
+        </w:rPr>
+      </w:pPr>
+      <w:r>
+        <w:rPr>
+          <w:rFonts w:hint="eastAsia"/>
+          <w:sz w:val="24"/>
+          <w:szCs w:val="24"/>
+          <w:lang w:eastAsia="zh-CN"/>
         </w:rPr>
         <w:t xml:space="preserve">Students will be able to </w:t>
       </w:r>
@@ -854,8 +901,35 @@
         <w:rPr>
           <w:sz w:val="24"/>
           <w:szCs w:val="24"/>
-        </w:rPr>
-        <w:t>understand different authentication methods.</w:t>
+          <w:lang w:eastAsia="zh-CN"/>
+        </w:rPr>
+        <w:t>describe</w:t>
+      </w:r>
+      <w:r>
+        <w:rPr>
+          <w:rFonts w:hint="eastAsia"/>
+          <w:sz w:val="24"/>
+          <w:szCs w:val="24"/>
+          <w:lang w:eastAsia="zh-CN"/>
+        </w:rPr>
+        <w:t xml:space="preserve"> different identifications</w:t>
+      </w:r>
+      <w:r>
+        <w:rPr>
+          <w:sz w:val="24"/>
+          <w:szCs w:val="24"/>
+          <w:lang w:eastAsia="zh-CN"/>
+        </w:rPr>
+        <w:t xml:space="preserve"> methods</w:t>
+      </w:r>
+      <w:r>
+        <w:rPr>
+          <w:rFonts w:hint="eastAsia"/>
+          <w:sz w:val="24"/>
+          <w:szCs w:val="24"/>
+          <w:lang w:eastAsia="zh-CN"/>
+        </w:rPr>
+        <w:t>.</w:t>
       </w:r>
     </w:p>
     <w:p>
@@ -934,6 +1008,10 @@
         </w:tabs>
         <w:spacing w:before="0" w:after="0"/>
         <w:ind w:left="360"/>
+        <w:rPr>
+          <w:sz w:val="24"/>
+          <w:szCs w:val="24"/>
+        </w:rPr>
       </w:pPr>
       <w:r>
         <w:rPr>
@@ -968,14 +1046,7 @@
           <w:sz w:val="24"/>
           <w:szCs w:val="24"/>
         </w:rPr>
-        <w:t>ont</w:t>
-      </w:r>
-      <w:r>
-        <w:rPr>
-          <w:sz w:val="24"/>
-          <w:szCs w:val="24"/>
-        </w:rPr>
-        <w:t xml:space="preserve">rol </w:t>
+        <w:t xml:space="preserve">ontrol </w:t>
       </w:r>
       <w:r>
         <w:rPr>
@@ -989,7 +1060,7 @@
           <w:sz w:val="24"/>
           <w:szCs w:val="24"/>
         </w:rPr>
-        <w:t>odel to a system based on its requirement.</w:t>
+        <w:t>odel to a system</w:t>
       </w:r>
     </w:p>
     <w:p>
@@ -999,7 +1070,7 @@
           <w:tab w:val="left" w:pos="720"/>
         </w:tabs>
         <w:spacing w:before="0" w:after="0"/>
-        <w:ind w:left="360"/>
+        <w:ind w:left="0"/>
       </w:pPr>
     </w:p>
     <w:p>
@@ -1508,6 +1579,27 @@
           <w:szCs w:val="24"/>
         </w:rPr>
         <w:t>Upon completion of this lesson:</w:t>
+      </w:r>
+    </w:p>
+    <w:p>
+      <w:pPr>
+        <w:pStyle w:val="ListParagraph"/>
+        <w:numPr>
+          <w:ilvl w:val="0"/>
+          <w:numId w:val="15"/>
+        </w:numPr>
+        <w:spacing w:before="0"/>
+        <w:rPr>
+          <w:sz w:val="24"/>
+          <w:szCs w:val="24"/>
+        </w:rPr>
+      </w:pPr>
+      <w:r>
+        <w:rPr>
+          <w:sz w:val="24"/>
+          <w:szCs w:val="24"/>
+        </w:rPr>
+        <w:t>Students will be able to understand the concepts of cybersecurity.</w:t>
       </w:r>
     </w:p>
     <w:p>
@@ -1647,7 +1739,6 @@
           <w:sz w:val="24"/>
           <w:szCs w:val="24"/>
         </w:rPr>
-        <w:lastRenderedPageBreak/>
         <w:t>Instructor self-introduction</w:t>
       </w:r>
     </w:p>
@@ -2080,8 +2171,44 @@
           <w:szCs w:val="24"/>
           <w:lang w:eastAsia="zh-CN"/>
         </w:rPr>
-        <w:t>ents will be able to know different identifications.</w:t>
-      </w:r>
+        <w:t xml:space="preserve">ents will be able to </w:t>
+      </w:r>
+      <w:r>
+        <w:rPr>
+          <w:sz w:val="24"/>
+          <w:szCs w:val="24"/>
+          <w:lang w:eastAsia="zh-CN"/>
+        </w:rPr>
+        <w:t>describe</w:t>
+      </w:r>
+      <w:r>
+        <w:rPr>
+          <w:rFonts w:hint="eastAsia"/>
+          <w:sz w:val="24"/>
+          <w:szCs w:val="24"/>
+          <w:lang w:eastAsia="zh-CN"/>
+        </w:rPr>
+        <w:t xml:space="preserve"> different identifications</w:t>
+      </w:r>
+      <w:r>
+        <w:rPr>
+          <w:sz w:val="24"/>
+          <w:szCs w:val="24"/>
+          <w:lang w:eastAsia="zh-CN"/>
+        </w:rPr>
+        <w:t xml:space="preserve"> methods</w:t>
+      </w:r>
+      <w:r>
+        <w:rPr>
+          <w:rFonts w:hint="eastAsia"/>
+          <w:sz w:val="24"/>
+          <w:szCs w:val="24"/>
+          <w:lang w:eastAsia="zh-CN"/>
+        </w:rPr>
+        <w:t>.</w:t>
+      </w:r>
+      <w:bookmarkStart w:id="1" w:name="_GoBack"/>
+      <w:bookmarkEnd w:id="1"/>
     </w:p>
     <w:p>
       <w:pPr>
@@ -2325,6 +2452,7 @@
           <w:rFonts w:ascii="Verdana" w:eastAsiaTheme="minorEastAsia" w:hAnsi="Verdana" w:cstheme="minorBidi"/>
           <w:b/>
         </w:rPr>
+        <w:lastRenderedPageBreak/>
         <w:t xml:space="preserve">Lesson: </w:t>
       </w:r>
     </w:p>
@@ -2342,7 +2470,6 @@
           <w:rFonts w:ascii="Verdana" w:eastAsiaTheme="minorEastAsia" w:hAnsi="Verdana" w:cstheme="minorBidi" w:hint="eastAsia"/>
           <w:lang w:eastAsia="zh-CN"/>
         </w:rPr>
-        <w:lastRenderedPageBreak/>
         <w:t>T</w:t>
       </w:r>
       <w:r>
@@ -2867,7 +2994,7 @@
       <w:rPr>
         <w:noProof/>
       </w:rPr>
-      <w:t>2</w:t>
+      <w:t>3</w:t>
     </w:r>
     <w:r>
       <w:rPr>
@@ -4757,7 +4884,7 @@
         <w:rFonts w:ascii="Symbol" w:hAnsi="Symbol" w:hint="default"/>
       </w:rPr>
     </w:lvl>
-    <w:lvl w:ilvl="1" w:tplc="04090003" w:tentative="1">
+    <w:lvl w:ilvl="1" w:tplc="04090003">
       <w:start w:val="1"/>
       <w:numFmt w:val="bullet"/>
       <w:lvlText w:val="o"/>
@@ -5194,6 +5321,146 @@
     </w:lvl>
   </w:abstractNum>
   <w:abstractNum w:abstractNumId="16">
+    <w:nsid w:val="611E11C8"/>
+    <w:multiLevelType w:val="hybridMultilevel"/>
+    <w:tmpl w:val="C394BD90"/>
+    <w:lvl w:ilvl="0" w:tplc="E40EAB9A">
+      <w:start w:val="1"/>
+      <w:numFmt w:val="bullet"/>
+      <w:lvlText w:val="•"/>
+      <w:lvlJc w:val="left"/>
+      <w:pPr>
+        <w:tabs>
+          <w:tab w:val="num" w:pos="720"/>
+        </w:tabs>
+        <w:ind w:left="720" w:hanging="360"/>
+      </w:pPr>
+      <w:rPr>
+        <w:rFonts w:ascii="Arial" w:hAnsi="Arial" w:hint="default"/>
+      </w:rPr>
+    </w:lvl>
+    <w:lvl w:ilvl="1" w:tplc="C0C6216E">
+      <w:start w:val="1"/>
+      <w:numFmt w:val="bullet"/>
+      <w:lvlText w:val="•"/>
+      <w:lvlJc w:val="left"/>
+      <w:pPr>
+        <w:tabs>
+          <w:tab w:val="num" w:pos="1440"/>
+        </w:tabs>
+        <w:ind w:left="1440" w:hanging="360"/>
+      </w:pPr>
+      <w:rPr>
+        <w:rFonts w:ascii="Arial" w:hAnsi="Arial" w:hint="default"/>
+      </w:rPr>
+    </w:lvl>
+    <w:lvl w:ilvl="2" w:tplc="FF446056" w:tentative="1">
+      <w:start w:val="1"/>
+      <w:numFmt w:val="bullet"/>
+      <w:lvlText w:val="•"/>
+      <w:lvlJc w:val="left"/>
+      <w:pPr>
+        <w:tabs>
+          <w:tab w:val="num" w:pos="2160"/>
+        </w:tabs>
+        <w:ind w:left="2160" w:hanging="360"/>
+      </w:pPr>
+      <w:rPr>
+        <w:rFonts w:ascii="Arial" w:hAnsi="Arial" w:hint="default"/>
+      </w:rPr>
+    </w:lvl>
+    <w:lvl w:ilvl="3" w:tplc="3A6CBC5A" w:tentative="1">
+      <w:start w:val="1"/>
+      <w:numFmt w:val="bullet"/>
+      <w:lvlText w:val="•"/>
+      <w:lvlJc w:val="left"/>
+      <w:pPr>
+        <w:tabs>
+          <w:tab w:val="num" w:pos="2880"/>
+        </w:tabs>
+        <w:ind w:left="2880" w:hanging="360"/>
+      </w:pPr>
+      <w:rPr>
+        <w:rFonts w:ascii="Arial" w:hAnsi="Arial" w:hint="default"/>
+      </w:rPr>
+    </w:lvl>
+    <w:lvl w:ilvl="4" w:tplc="73588716" w:tentative="1">
+      <w:start w:val="1"/>
+      <w:numFmt w:val="bullet"/>
+      <w:lvlText w:val="•"/>
+      <w:lvlJc w:val="left"/>
+      <w:pPr>
+        <w:tabs>
+          <w:tab w:val="num" w:pos="3600"/>
+        </w:tabs>
+        <w:ind w:left="3600" w:hanging="360"/>
+      </w:pPr>
+      <w:rPr>
+        <w:rFonts w:ascii="Arial" w:hAnsi="Arial" w:hint="default"/>
+      </w:rPr>
+    </w:lvl>
+    <w:lvl w:ilvl="5" w:tplc="D52EEAE6" w:tentative="1">
+      <w:start w:val="1"/>
+      <w:numFmt w:val="bullet"/>
+      <w:lvlText w:val="•"/>
+      <w:lvlJc w:val="left"/>
+      <w:pPr>
+        <w:tabs>
+          <w:tab w:val="num" w:pos="4320"/>
+        </w:tabs>
+        <w:ind w:left="4320" w:hanging="360"/>
+      </w:pPr>
+      <w:rPr>
+        <w:rFonts w:ascii="Arial" w:hAnsi="Arial" w:hint="default"/>
+      </w:rPr>
+    </w:lvl>
+    <w:lvl w:ilvl="6" w:tplc="3DF8B7EA" w:tentative="1">
+      <w:start w:val="1"/>
+      <w:numFmt w:val="bullet"/>
+      <w:lvlText w:val="•"/>
+      <w:lvlJc w:val="left"/>
+      <w:pPr>
+        <w:tabs>
+          <w:tab w:val="num" w:pos="5040"/>
+        </w:tabs>
+        <w:ind w:left="5040" w:hanging="360"/>
+      </w:pPr>
+      <w:rPr>
+        <w:rFonts w:ascii="Arial" w:hAnsi="Arial" w:hint="default"/>
+      </w:rPr>
+    </w:lvl>
+    <w:lvl w:ilvl="7" w:tplc="1512D9C4" w:tentative="1">
+      <w:start w:val="1"/>
+      <w:numFmt w:val="bullet"/>
+      <w:lvlText w:val="•"/>
+      <w:lvlJc w:val="left"/>
+      <w:pPr>
+        <w:tabs>
+          <w:tab w:val="num" w:pos="5760"/>
+        </w:tabs>
+        <w:ind w:left="5760" w:hanging="360"/>
+      </w:pPr>
+      <w:rPr>
+        <w:rFonts w:ascii="Arial" w:hAnsi="Arial" w:hint="default"/>
+      </w:rPr>
+    </w:lvl>
+    <w:lvl w:ilvl="8" w:tplc="F78AF5BE" w:tentative="1">
+      <w:start w:val="1"/>
+      <w:numFmt w:val="bullet"/>
+      <w:lvlText w:val="•"/>
+      <w:lvlJc w:val="left"/>
+      <w:pPr>
+        <w:tabs>
+          <w:tab w:val="num" w:pos="6480"/>
+        </w:tabs>
+        <w:ind w:left="6480" w:hanging="360"/>
+      </w:pPr>
+      <w:rPr>
+        <w:rFonts w:ascii="Arial" w:hAnsi="Arial" w:hint="default"/>
+      </w:rPr>
+    </w:lvl>
+  </w:abstractNum>
+  <w:abstractNum w:abstractNumId="17">
     <w:nsid w:val="6AEE7B3E"/>
     <w:multiLevelType w:val="multilevel"/>
     <w:tmpl w:val="7CF05F76"/>
@@ -5315,7 +5582,7 @@
       </w:rPr>
     </w:lvl>
   </w:abstractNum>
-  <w:abstractNum w:abstractNumId="17">
+  <w:abstractNum w:abstractNumId="18">
     <w:nsid w:val="6D1C2A6A"/>
     <w:multiLevelType w:val="hybridMultilevel"/>
     <w:tmpl w:val="D31A4A9C"/>
@@ -5428,7 +5695,7 @@
       </w:rPr>
     </w:lvl>
   </w:abstractNum>
-  <w:abstractNum w:abstractNumId="18">
+  <w:abstractNum w:abstractNumId="19">
     <w:nsid w:val="6E3C34BD"/>
     <w:multiLevelType w:val="hybridMultilevel"/>
     <w:tmpl w:val="4A28366C"/>
@@ -5541,10 +5808,10 @@
       </w:rPr>
     </w:lvl>
   </w:abstractNum>
-  <w:abstractNum w:abstractNumId="19">
+  <w:abstractNum w:abstractNumId="20">
     <w:nsid w:val="734D1B5A"/>
     <w:multiLevelType w:val="hybridMultilevel"/>
-    <w:tmpl w:val="44328BB8"/>
+    <w:tmpl w:val="C47C3D30"/>
     <w:lvl w:ilvl="0" w:tplc="04090001">
       <w:start w:val="1"/>
       <w:numFmt w:val="bullet"/>
@@ -5664,7 +5931,7 @@
     <w:abstractNumId w:val="11"/>
   </w:num>
   <w:num w:numId="4">
-    <w:abstractNumId w:val="17"/>
+    <w:abstractNumId w:val="18"/>
   </w:num>
   <w:num w:numId="5">
     <w:abstractNumId w:val="15"/>
@@ -5673,7 +5940,7 @@
     <w:abstractNumId w:val="14"/>
   </w:num>
   <w:num w:numId="7">
-    <w:abstractNumId w:val="17"/>
+    <w:abstractNumId w:val="18"/>
   </w:num>
   <w:num w:numId="8">
     <w:abstractNumId w:val="7"/>
@@ -5682,7 +5949,7 @@
     <w:abstractNumId w:val="13"/>
   </w:num>
   <w:num w:numId="10">
-    <w:abstractNumId w:val="18"/>
+    <w:abstractNumId w:val="19"/>
   </w:num>
   <w:num w:numId="11">
     <w:abstractNumId w:val="10"/>
@@ -5691,10 +5958,10 @@
     <w:abstractNumId w:val="9"/>
   </w:num>
   <w:num w:numId="13">
-    <w:abstractNumId w:val="16"/>
+    <w:abstractNumId w:val="17"/>
   </w:num>
   <w:num w:numId="14">
-    <w:abstractNumId w:val="19"/>
+    <w:abstractNumId w:val="20"/>
   </w:num>
   <w:num w:numId="15">
     <w:abstractNumId w:val="12"/>
@@ -5716,6 +5983,9 @@
   </w:num>
   <w:num w:numId="21">
     <w:abstractNumId w:val="8"/>
+  </w:num>
+  <w:num w:numId="22">
+    <w:abstractNumId w:val="16"/>
   </w:num>
 </w:numbering>
 </file>
@@ -7188,7 +7458,7 @@
 </file>
 
 <file path=customXml/itemProps1.xml><?xml version="1.0" encoding="utf-8"?>
-<ds:datastoreItem xmlns:ds="http://schemas.openxmlformats.org/officeDocument/2006/customXml" ds:itemID="{87CB3947-09C8-BF47-9C44-33237C937A88}">
+<ds:datastoreItem xmlns:ds="http://schemas.openxmlformats.org/officeDocument/2006/customXml" ds:itemID="{CFFFEE7B-1A28-234B-B89D-3398764F0CB5}">
   <ds:schemaRefs>
     <ds:schemaRef ds:uri="http://schemas.openxmlformats.org/officeDocument/2006/bibliography"/>
   </ds:schemaRefs>

</xml_diff>